<commit_message>
fixed all bags, and add check
</commit_message>
<xml_diff>
--- a/6383/LubchykDV/lab4/ОС 4.docx
+++ b/6383/LubchykDV/lab4/ОС 4.docx
@@ -260,14 +260,52 @@
         </w:rPr>
         <w:t xml:space="preserve"> </w:t>
       </w:r>
+      <w:proofErr w:type="spellStart"/>
       <w:r>
         <w:rPr>
           <w:rFonts w:ascii="Times New Roman" w:hAnsi="Times New Roman"/>
           <w:sz w:val="34"/>
           <w:szCs w:val="34"/>
         </w:rPr>
-        <w:t>Обработка стандартных прерываний</w:t>
-      </w:r>
+        <w:t>Обработка</w:t>
+      </w:r>
+      <w:proofErr w:type="spellEnd"/>
+      <w:r>
+        <w:rPr>
+          <w:rFonts w:ascii="Times New Roman" w:hAnsi="Times New Roman"/>
+          <w:sz w:val="34"/>
+          <w:szCs w:val="34"/>
+        </w:rPr>
+        <w:t xml:space="preserve"> </w:t>
+      </w:r>
+      <w:proofErr w:type="spellStart"/>
+      <w:r>
+        <w:rPr>
+          <w:rFonts w:ascii="Times New Roman" w:hAnsi="Times New Roman"/>
+          <w:sz w:val="34"/>
+          <w:szCs w:val="34"/>
+        </w:rPr>
+        <w:t>стандартных</w:t>
+      </w:r>
+      <w:proofErr w:type="spellEnd"/>
+      <w:r>
+        <w:rPr>
+          <w:rFonts w:ascii="Times New Roman" w:hAnsi="Times New Roman"/>
+          <w:sz w:val="34"/>
+          <w:szCs w:val="34"/>
+        </w:rPr>
+        <w:t xml:space="preserve"> </w:t>
+      </w:r>
+      <w:proofErr w:type="spellStart"/>
+      <w:r>
+        <w:rPr>
+          <w:rFonts w:ascii="Times New Roman" w:hAnsi="Times New Roman"/>
+          <w:sz w:val="34"/>
+          <w:szCs w:val="34"/>
+        </w:rPr>
+        <w:t>прерываний</w:t>
+      </w:r>
+      <w:proofErr w:type="spellEnd"/>
     </w:p>
     <w:p>
       <w:pPr>
@@ -388,12 +426,21 @@
                 <w:szCs w:val="28"/>
               </w:rPr>
             </w:pPr>
+            <w:proofErr w:type="spellStart"/>
             <w:r>
               <w:rPr>
                 <w:sz w:val="28"/>
                 <w:szCs w:val="28"/>
               </w:rPr>
-              <w:t>Любчук Д.В.</w:t>
+              <w:t>Любчук</w:t>
+            </w:r>
+            <w:proofErr w:type="spellEnd"/>
+            <w:r>
+              <w:rPr>
+                <w:sz w:val="28"/>
+                <w:szCs w:val="28"/>
+              </w:rPr>
+              <w:t xml:space="preserve"> Д.В.</w:t>
             </w:r>
           </w:p>
         </w:tc>
@@ -588,8 +635,6 @@
         </w:rPr>
         <w:t>2018</w:t>
       </w:r>
-      <w:bookmarkStart w:id="0" w:name="_GoBack"/>
-      <w:bookmarkEnd w:id="0"/>
     </w:p>
     <w:p>
       <w:pPr>
@@ -758,6 +803,7 @@
         </w:rPr>
         <w:t>Устанавливает резидентную функцию для обработки прерывания и настраивает вектор прерываний, если прерывание не установлено, и осуществляется выход по функции 4</w:t>
       </w:r>
+      <w:proofErr w:type="spellStart"/>
       <w:r>
         <w:rPr>
           <w:szCs w:val="24"/>
@@ -765,12 +811,14 @@
         </w:rPr>
         <w:t>Ch</w:t>
       </w:r>
+      <w:proofErr w:type="spellEnd"/>
       <w:r>
         <w:rPr>
           <w:szCs w:val="24"/>
         </w:rPr>
         <w:t xml:space="preserve"> прерывания </w:t>
       </w:r>
+      <w:proofErr w:type="spellStart"/>
       <w:r>
         <w:rPr>
           <w:szCs w:val="24"/>
@@ -778,6 +826,7 @@
         </w:rPr>
         <w:t>int</w:t>
       </w:r>
+      <w:proofErr w:type="spellEnd"/>
       <w:r>
         <w:rPr>
           <w:szCs w:val="24"/>
@@ -817,6 +866,7 @@
         </w:rPr>
         <w:t>Если пользовательское прерывание установлено, то выводится соответствующее сообщение и осуществляется выход по функции 4</w:t>
       </w:r>
+      <w:proofErr w:type="spellStart"/>
       <w:r>
         <w:rPr>
           <w:szCs w:val="24"/>
@@ -824,12 +874,14 @@
         </w:rPr>
         <w:t>Ch</w:t>
       </w:r>
+      <w:proofErr w:type="spellEnd"/>
       <w:r>
         <w:rPr>
           <w:szCs w:val="24"/>
         </w:rPr>
         <w:t xml:space="preserve"> прерывания </w:t>
       </w:r>
+      <w:proofErr w:type="spellStart"/>
       <w:r>
         <w:rPr>
           <w:szCs w:val="24"/>
@@ -837,6 +889,7 @@
         </w:rPr>
         <w:t>int</w:t>
       </w:r>
+      <w:proofErr w:type="spellEnd"/>
       <w:r>
         <w:rPr>
           <w:szCs w:val="24"/>
@@ -1009,6 +1062,7 @@
       <w:r>
         <w:t xml:space="preserve">Функция </w:t>
       </w:r>
+      <w:proofErr w:type="spellStart"/>
       <w:r>
         <w:rPr>
           <w:i/>
@@ -1016,6 +1070,7 @@
         </w:rPr>
         <w:t>GetCurs</w:t>
       </w:r>
+      <w:proofErr w:type="spellEnd"/>
       <w:r>
         <w:t xml:space="preserve"> определяет текущие позицию и размер курсора</w:t>
       </w:r>
@@ -1033,6 +1088,7 @@
       <w:r>
         <w:t xml:space="preserve">Функция </w:t>
       </w:r>
+      <w:proofErr w:type="spellStart"/>
       <w:r>
         <w:rPr>
           <w:i/>
@@ -1040,6 +1096,7 @@
         </w:rPr>
         <w:t>SetCurs</w:t>
       </w:r>
+      <w:proofErr w:type="spellEnd"/>
       <w:r>
         <w:t xml:space="preserve"> устанавливает курсор на заданную позицию</w:t>
       </w:r>
@@ -1057,6 +1114,7 @@
       <w:r>
         <w:t xml:space="preserve">Функция </w:t>
       </w:r>
+      <w:proofErr w:type="spellStart"/>
       <w:r>
         <w:rPr>
           <w:i/>
@@ -1064,6 +1122,7 @@
         </w:rPr>
         <w:t>wrd</w:t>
       </w:r>
+      <w:proofErr w:type="spellEnd"/>
       <w:r>
         <w:rPr>
           <w:i/>
@@ -1083,6 +1142,7 @@
         </w:rPr>
         <w:t>_</w:t>
       </w:r>
+      <w:proofErr w:type="spellStart"/>
       <w:r>
         <w:rPr>
           <w:i/>
@@ -1090,6 +1150,7 @@
         </w:rPr>
         <w:t>dec</w:t>
       </w:r>
+      <w:proofErr w:type="spellEnd"/>
       <w:r>
         <w:t xml:space="preserve"> осуществляет перевод слова, помещенного в </w:t>
       </w:r>
@@ -1102,12 +1163,14 @@
       <w:r>
         <w:t xml:space="preserve">, в последовательность символов в десятичной системе счисления, помещая результат в </w:t>
       </w:r>
+      <w:proofErr w:type="spellStart"/>
       <w:r>
         <w:rPr>
           <w:lang w:val="en-US"/>
         </w:rPr>
         <w:t>si</w:t>
       </w:r>
+      <w:proofErr w:type="spellEnd"/>
       <w:r>
         <w:t>.</w:t>
       </w:r>
@@ -1138,6 +1201,7 @@
         </w:rPr>
         <w:t>_</w:t>
       </w:r>
+      <w:proofErr w:type="spellStart"/>
       <w:r>
         <w:rPr>
           <w:i/>
@@ -1145,6 +1209,7 @@
         </w:rPr>
         <w:t>int</w:t>
       </w:r>
+      <w:proofErr w:type="spellEnd"/>
       <w:r>
         <w:t xml:space="preserve"> осуществляет обработку прерывания.</w:t>
       </w:r>
@@ -1175,6 +1240,7 @@
         </w:rPr>
         <w:t>_</w:t>
       </w:r>
+      <w:proofErr w:type="spellStart"/>
       <w:r>
         <w:rPr>
           <w:i/>
@@ -1182,6 +1248,7 @@
         </w:rPr>
         <w:t>int</w:t>
       </w:r>
+      <w:proofErr w:type="spellEnd"/>
       <w:r>
         <w:rPr>
           <w:i/>
@@ -1239,6 +1306,7 @@
         </w:rPr>
         <w:t>_</w:t>
       </w:r>
+      <w:proofErr w:type="spellStart"/>
       <w:r>
         <w:rPr>
           <w:i/>
@@ -1246,6 +1314,7 @@
         </w:rPr>
         <w:t>int</w:t>
       </w:r>
+      <w:proofErr w:type="spellEnd"/>
       <w:r>
         <w:t xml:space="preserve"> устанавливает вместо системного пользовательское прерывание</w:t>
       </w:r>
@@ -1289,6 +1358,7 @@
         </w:rPr>
         <w:t>_</w:t>
       </w:r>
+      <w:proofErr w:type="spellStart"/>
       <w:r>
         <w:rPr>
           <w:i/>
@@ -1296,6 +1366,7 @@
         </w:rPr>
         <w:t>int</w:t>
       </w:r>
+      <w:proofErr w:type="spellEnd"/>
       <w:r>
         <w:t xml:space="preserve"> оставляет прерывание резидентным в памяти</w:t>
       </w:r>
@@ -1313,12 +1384,14 @@
       <w:r>
         <w:t xml:space="preserve">Функция </w:t>
       </w:r>
+      <w:proofErr w:type="spellStart"/>
       <w:r>
         <w:rPr>
           <w:i/>
         </w:rPr>
         <w:t>delete_my_int</w:t>
       </w:r>
+      <w:proofErr w:type="spellEnd"/>
       <w:r>
         <w:t xml:space="preserve"> восстанавливает системное прерывание и освобождает память, занимаемую резидентом</w:t>
       </w:r>
@@ -1349,15 +1422,6 @@
     </w:p>
     <w:p>
       <w:pPr>
-        <w:rPr>
-          <w:rFonts w:ascii="Times New Roman" w:hAnsi="Times New Roman"/>
-          <w:sz w:val="24"/>
-          <w:szCs w:val="24"/>
-        </w:rPr>
-      </w:pPr>
-    </w:p>
-    <w:p>
-      <w:pPr>
         <w:jc w:val="both"/>
         <w:rPr>
           <w:rFonts w:ascii="Times New Roman" w:hAnsi="Times New Roman"/>
@@ -1380,71 +1444,115 @@
     </w:p>
     <w:p>
       <w:pPr>
-        <w:widowControl w:val="0"/>
+        <w:numPr>
+          <w:ilvl w:val="0"/>
+          <w:numId w:val="6"/>
+        </w:numPr>
+        <w:spacing w:after="0" w:line="360" w:lineRule="auto"/>
+        <w:ind w:hanging="294"/>
         <w:jc w:val="both"/>
         <w:rPr>
-          <w:rFonts w:ascii="Times New Roman" w:hAnsi="Times New Roman"/>
-          <w:sz w:val="24"/>
-          <w:szCs w:val="24"/>
-        </w:rPr>
-      </w:pPr>
-      <w:r>
-        <w:rPr>
-          <w:rFonts w:ascii="Times New Roman" w:hAnsi="Times New Roman"/>
-          <w:sz w:val="24"/>
-          <w:szCs w:val="24"/>
-        </w:rPr>
-        <w:t>1.</w:t>
-      </w:r>
-      <w:r>
-        <w:rPr>
-          <w:rFonts w:ascii="Times New Roman" w:hAnsi="Times New Roman"/>
-          <w:sz w:val="24"/>
-          <w:szCs w:val="24"/>
-        </w:rPr>
-        <w:t>Вызов программы с параметром /</w:t>
-      </w:r>
-      <w:r>
-        <w:rPr>
-          <w:rFonts w:ascii="Times New Roman" w:hAnsi="Times New Roman"/>
-          <w:sz w:val="24"/>
-          <w:szCs w:val="24"/>
-          <w:lang w:val="en-US"/>
-        </w:rPr>
-        <w:t>un</w:t>
-      </w:r>
-      <w:r>
-        <w:rPr>
-          <w:rFonts w:ascii="Times New Roman" w:hAnsi="Times New Roman"/>
-          <w:sz w:val="24"/>
-          <w:szCs w:val="24"/>
-        </w:rPr>
-        <w:t xml:space="preserve"> оповещает о том, что прерывание не установлено:</w:t>
-      </w:r>
-    </w:p>
-    <w:p>
-      <w:pPr>
-        <w:jc w:val="both"/>
-        <w:rPr>
-          <w:rFonts w:ascii="Times New Roman" w:hAnsi="Times New Roman"/>
-          <w:sz w:val="24"/>
-          <w:szCs w:val="24"/>
-          <w:lang w:val="en-US"/>
-        </w:rPr>
-      </w:pPr>
-      <w:r>
-        <w:rPr>
-          <w:rFonts w:ascii="Times New Roman" w:hAnsi="Times New Roman"/>
+          <w:sz w:val="28"/>
+          <w:szCs w:val="28"/>
+        </w:rPr>
+      </w:pPr>
+      <w:r>
+        <w:rPr>
+          <w:sz w:val="28"/>
+          <w:szCs w:val="28"/>
+        </w:rPr>
+        <w:t xml:space="preserve">Состояние памяти до запуска </w:t>
+      </w:r>
+      <w:r>
+        <w:rPr>
+          <w:sz w:val="28"/>
+          <w:szCs w:val="28"/>
+          <w:lang w:val="en-US"/>
+        </w:rPr>
+        <w:t>lab</w:t>
+      </w:r>
+      <w:r>
+        <w:rPr>
+          <w:sz w:val="28"/>
+          <w:szCs w:val="28"/>
+        </w:rPr>
+        <w:t>4.</w:t>
+      </w:r>
+      <w:r>
+        <w:rPr>
+          <w:sz w:val="28"/>
+          <w:szCs w:val="28"/>
+          <w:lang w:val="en-US"/>
+        </w:rPr>
+        <w:t>exe</w:t>
+      </w:r>
+      <w:r>
+        <w:rPr>
+          <w:sz w:val="28"/>
+          <w:szCs w:val="28"/>
+        </w:rPr>
+        <w:t xml:space="preserve"> представлено на Рис.1 (использовалась программа </w:t>
+      </w:r>
+      <w:r>
+        <w:rPr>
+          <w:sz w:val="28"/>
+          <w:szCs w:val="28"/>
+          <w:lang w:val="en-US"/>
+        </w:rPr>
+        <w:t>lab</w:t>
+      </w:r>
+      <w:r>
+        <w:rPr>
+          <w:sz w:val="28"/>
+          <w:szCs w:val="28"/>
+        </w:rPr>
+        <w:t>3_1.</w:t>
+      </w:r>
+      <w:r>
+        <w:rPr>
+          <w:sz w:val="28"/>
+          <w:szCs w:val="28"/>
+          <w:lang w:val="en-US"/>
+        </w:rPr>
+        <w:t>com</w:t>
+      </w:r>
+      <w:r>
+        <w:rPr>
+          <w:sz w:val="28"/>
+          <w:szCs w:val="28"/>
+        </w:rPr>
+        <w:t>)</w:t>
+      </w:r>
+      <w:r>
+        <w:rPr>
+          <w:sz w:val="28"/>
+          <w:szCs w:val="28"/>
+        </w:rPr>
+        <w:t>:</w:t>
+      </w:r>
+    </w:p>
+    <w:p>
+      <w:pPr>
+        <w:spacing w:line="360" w:lineRule="auto"/>
+        <w:ind w:left="360"/>
+        <w:jc w:val="center"/>
+        <w:rPr>
+          <w:sz w:val="28"/>
+          <w:szCs w:val="28"/>
+        </w:rPr>
+      </w:pPr>
+      <w:r>
+        <w:rPr>
           <w:noProof/>
-          <w:sz w:val="24"/>
-          <w:szCs w:val="24"/>
+          <w:sz w:val="28"/>
+          <w:szCs w:val="28"/>
           <w:lang w:eastAsia="ru-RU"/>
         </w:rPr>
         <w:drawing>
-          <wp:inline distT="0" distB="0" distL="0" distR="0" wp14:anchorId="4778C7BA" wp14:editId="7F931856">
-            <wp:extent cx="5940425" cy="409356"/>
-            <wp:effectExtent l="0" t="0" r="3175" b="0"/>
-            <wp:docPr id="6" name="Рисунок 6" descr="D:\Users\Admin\Desktop\Снимок1.JPG"/>
+          <wp:inline distT="0" distB="0" distL="0" distR="0" wp14:anchorId="5007A1E3" wp14:editId="266820D4">
+            <wp:extent cx="2692400" cy="1308100"/>
+            <wp:effectExtent l="0" t="0" r="0" b="12700"/>
+            <wp:docPr id="9" name="Изображение 9" descr="1"/>
             <wp:cNvGraphicFramePr>
               <a:graphicFrameLocks xmlns:a="http://schemas.openxmlformats.org/drawingml/2006/main" noChangeAspect="1"/>
             </wp:cNvGraphicFramePr>
@@ -1452,7 +1560,7 @@
               <a:graphicData uri="http://schemas.openxmlformats.org/drawingml/2006/picture">
                 <pic:pic xmlns:pic="http://schemas.openxmlformats.org/drawingml/2006/picture">
                   <pic:nvPicPr>
-                    <pic:cNvPr id="0" name="Picture 1" descr="D:\Users\Admin\Desktop\Снимок1.JPG"/>
+                    <pic:cNvPr id="0" name="Picture 1" descr="1"/>
                     <pic:cNvPicPr>
                       <a:picLocks noChangeAspect="1" noChangeArrowheads="1"/>
                     </pic:cNvPicPr>
@@ -1473,7 +1581,7 @@
                   <pic:spPr bwMode="auto">
                     <a:xfrm>
                       <a:off x="0" y="0"/>
-                      <a:ext cx="5940425" cy="409356"/>
+                      <a:ext cx="2692400" cy="1308100"/>
                     </a:xfrm>
                     <a:prstGeom prst="rect">
                       <a:avLst/>
@@ -1492,42 +1600,101 @@
     </w:p>
     <w:p>
       <w:pPr>
-        <w:widowControl w:val="0"/>
+        <w:spacing w:line="360" w:lineRule="auto"/>
+        <w:ind w:left="360"/>
+        <w:jc w:val="center"/>
+      </w:pPr>
+      <w:r>
+        <w:t xml:space="preserve">Рисунок 1 – Результат работы программы </w:t>
+      </w:r>
+      <w:r>
+        <w:rPr>
+          <w:lang w:val="en-US"/>
+        </w:rPr>
+        <w:t>lab</w:t>
+      </w:r>
+      <w:r>
+        <w:t>3_1.</w:t>
+      </w:r>
+      <w:r>
+        <w:rPr>
+          <w:lang w:val="en-US"/>
+        </w:rPr>
+        <w:t>com</w:t>
+      </w:r>
+    </w:p>
+    <w:p>
+      <w:pPr>
+        <w:numPr>
+          <w:ilvl w:val="0"/>
+          <w:numId w:val="6"/>
+        </w:numPr>
+        <w:spacing w:after="0" w:line="360" w:lineRule="auto"/>
+        <w:ind w:hanging="294"/>
         <w:jc w:val="both"/>
         <w:rPr>
-          <w:rFonts w:ascii="Times New Roman" w:hAnsi="Times New Roman"/>
-          <w:sz w:val="24"/>
-          <w:szCs w:val="24"/>
-        </w:rPr>
-      </w:pPr>
-      <w:r>
-        <w:rPr>
-          <w:rFonts w:ascii="Times New Roman" w:hAnsi="Times New Roman"/>
-          <w:sz w:val="24"/>
-          <w:szCs w:val="24"/>
-        </w:rPr>
-        <w:t>2.Программа выполняет установку прерывания и завершает работу. Результат работы прерывания отображается на экране:</w:t>
-      </w:r>
-    </w:p>
-    <w:p>
-      <w:pPr>
-        <w:jc w:val="both"/>
-        <w:rPr>
-          <w:rFonts w:ascii="Times New Roman" w:hAnsi="Times New Roman"/>
-          <w:sz w:val="24"/>
-          <w:szCs w:val="24"/>
-        </w:rPr>
-      </w:pPr>
-      <w:r>
+          <w:sz w:val="28"/>
+          <w:szCs w:val="28"/>
+        </w:rPr>
+      </w:pPr>
+      <w:r>
+        <w:rPr>
+          <w:sz w:val="28"/>
+          <w:szCs w:val="28"/>
+        </w:rPr>
+        <w:t xml:space="preserve">Запуск программы </w:t>
+      </w:r>
+      <w:r>
+        <w:rPr>
+          <w:sz w:val="28"/>
+          <w:szCs w:val="28"/>
+          <w:lang w:val="en-US"/>
+        </w:rPr>
+        <w:t>lab</w:t>
+      </w:r>
+      <w:r>
+        <w:rPr>
+          <w:sz w:val="28"/>
+          <w:szCs w:val="28"/>
+        </w:rPr>
+        <w:t>4.</w:t>
+      </w:r>
+      <w:r>
+        <w:rPr>
+          <w:sz w:val="28"/>
+          <w:szCs w:val="28"/>
+          <w:lang w:val="en-US"/>
+        </w:rPr>
+        <w:t>exe</w:t>
+      </w:r>
+      <w:r>
+        <w:rPr>
+          <w:sz w:val="28"/>
+          <w:szCs w:val="28"/>
+        </w:rPr>
+        <w:t xml:space="preserve"> представлен на Рис.2:</w:t>
+      </w:r>
+    </w:p>
+    <w:p>
+      <w:pPr>
+        <w:spacing w:line="360" w:lineRule="auto"/>
+        <w:ind w:left="360"/>
+        <w:jc w:val="center"/>
         <w:rPr>
           <w:noProof/>
           <w:lang w:eastAsia="ru-RU"/>
         </w:rPr>
+      </w:pPr>
+      <w:r>
+        <w:rPr>
+          <w:noProof/>
+          <w:lang w:eastAsia="ru-RU"/>
+        </w:rPr>
         <w:drawing>
-          <wp:inline distT="0" distB="0" distL="0" distR="0" wp14:anchorId="49199F6A" wp14:editId="77058F3B">
-            <wp:extent cx="2771775" cy="371475"/>
-            <wp:effectExtent l="0" t="0" r="9525" b="9525"/>
-            <wp:docPr id="2" name="Рисунок 2"/>
+          <wp:inline distT="0" distB="0" distL="0" distR="0" wp14:anchorId="4FDA6A37" wp14:editId="66AF35C5">
+            <wp:extent cx="3771900" cy="2565400"/>
+            <wp:effectExtent l="0" t="0" r="12700" b="0"/>
+            <wp:docPr id="8" name="Изображение 8" descr="2_2"/>
             <wp:cNvGraphicFramePr>
               <a:graphicFrameLocks xmlns:a="http://schemas.openxmlformats.org/drawingml/2006/main" noChangeAspect="1"/>
             </wp:cNvGraphicFramePr>
@@ -1535,23 +1702,36 @@
               <a:graphicData uri="http://schemas.openxmlformats.org/drawingml/2006/picture">
                 <pic:pic xmlns:pic="http://schemas.openxmlformats.org/drawingml/2006/picture">
                   <pic:nvPicPr>
-                    <pic:cNvPr id="1" name=""/>
-                    <pic:cNvPicPr/>
+                    <pic:cNvPr id="0" name="Picture 2" descr="2_2"/>
+                    <pic:cNvPicPr>
+                      <a:picLocks noChangeAspect="1" noChangeArrowheads="1"/>
+                    </pic:cNvPicPr>
                   </pic:nvPicPr>
                   <pic:blipFill>
-                    <a:blip r:embed="rId6"/>
+                    <a:blip r:embed="rId6">
+                      <a:extLst>
+                        <a:ext uri="{28A0092B-C50C-407E-A947-70E740481C1C}">
+                          <a14:useLocalDpi xmlns:a14="http://schemas.microsoft.com/office/drawing/2010/main" val="0"/>
+                        </a:ext>
+                      </a:extLst>
+                    </a:blip>
+                    <a:srcRect/>
                     <a:stretch>
                       <a:fillRect/>
                     </a:stretch>
                   </pic:blipFill>
-                  <pic:spPr>
+                  <pic:spPr bwMode="auto">
                     <a:xfrm>
                       <a:off x="0" y="0"/>
-                      <a:ext cx="2771775" cy="371475"/>
+                      <a:ext cx="3771900" cy="2565400"/>
                     </a:xfrm>
                     <a:prstGeom prst="rect">
                       <a:avLst/>
                     </a:prstGeom>
+                    <a:noFill/>
+                    <a:ln>
+                      <a:noFill/>
+                    </a:ln>
                   </pic:spPr>
                 </pic:pic>
               </a:graphicData>
@@ -1562,59 +1742,158 @@
     </w:p>
     <w:p>
       <w:pPr>
-        <w:widowControl w:val="0"/>
-        <w:jc w:val="both"/>
-        <w:rPr>
-          <w:rFonts w:ascii="Times New Roman" w:hAnsi="Times New Roman"/>
-          <w:sz w:val="24"/>
-          <w:szCs w:val="24"/>
-        </w:rPr>
-      </w:pPr>
-      <w:r>
-        <w:rPr>
-          <w:rFonts w:ascii="Times New Roman" w:hAnsi="Times New Roman"/>
-          <w:sz w:val="24"/>
-          <w:szCs w:val="24"/>
-        </w:rPr>
-        <w:t xml:space="preserve">3.После запуска программы, отображающей список </w:t>
-      </w:r>
-      <w:r>
-        <w:rPr>
-          <w:rFonts w:ascii="Times New Roman" w:hAnsi="Times New Roman"/>
-          <w:sz w:val="24"/>
-          <w:szCs w:val="24"/>
-          <w:lang w:val="en-US"/>
-        </w:rPr>
-        <w:t>MCB</w:t>
-      </w:r>
-      <w:r>
-        <w:rPr>
-          <w:rFonts w:ascii="Times New Roman" w:hAnsi="Times New Roman"/>
-          <w:sz w:val="24"/>
-          <w:szCs w:val="24"/>
-        </w:rPr>
-        <w:t>:</w:t>
-      </w:r>
-    </w:p>
-    <w:p>
-      <w:pPr>
-        <w:rPr>
-          <w:rFonts w:ascii="Times New Roman" w:hAnsi="Times New Roman"/>
-          <w:sz w:val="24"/>
-          <w:szCs w:val="24"/>
-          <w:lang w:val="en-US"/>
-        </w:rPr>
-      </w:pPr>
-      <w:r>
+        <w:spacing w:line="360" w:lineRule="auto"/>
+        <w:ind w:left="360"/>
+        <w:jc w:val="center"/>
         <w:rPr>
           <w:noProof/>
           <w:lang w:eastAsia="ru-RU"/>
         </w:rPr>
+      </w:pPr>
+      <w:r>
+        <w:rPr>
+          <w:noProof/>
+          <w:lang w:eastAsia="ru-RU"/>
+        </w:rPr>
+        <w:t xml:space="preserve">Рисунок 2 – Результат работы программы </w:t>
+      </w:r>
+      <w:r>
+        <w:rPr>
+          <w:noProof/>
+          <w:lang w:val="en-US" w:eastAsia="ru-RU"/>
+        </w:rPr>
+        <w:t>lab</w:t>
+      </w:r>
+      <w:r>
+        <w:rPr>
+          <w:noProof/>
+          <w:lang w:eastAsia="ru-RU"/>
+        </w:rPr>
+        <w:t>4.</w:t>
+      </w:r>
+      <w:r>
+        <w:rPr>
+          <w:noProof/>
+          <w:lang w:val="en-US" w:eastAsia="ru-RU"/>
+        </w:rPr>
+        <w:t>exe</w:t>
+      </w:r>
+    </w:p>
+    <w:p>
+      <w:pPr>
+        <w:numPr>
+          <w:ilvl w:val="0"/>
+          <w:numId w:val="6"/>
+        </w:numPr>
+        <w:suppressAutoHyphens w:val="0"/>
+        <w:spacing w:after="0" w:line="360" w:lineRule="auto"/>
+        <w:ind w:hanging="294"/>
+        <w:jc w:val="both"/>
+        <w:rPr>
+          <w:sz w:val="28"/>
+          <w:szCs w:val="28"/>
+          <w:lang w:eastAsia="ru-RU"/>
+        </w:rPr>
+      </w:pPr>
+      <w:r>
+        <w:rPr>
+          <w:sz w:val="28"/>
+          <w:szCs w:val="28"/>
+        </w:rPr>
+        <w:t xml:space="preserve">Проверим размещение прерывания в памяти с помощью программы </w:t>
+      </w:r>
+      <w:r>
+        <w:rPr>
+          <w:sz w:val="28"/>
+          <w:szCs w:val="28"/>
+          <w:lang w:val="en-US"/>
+        </w:rPr>
+        <w:t>lab</w:t>
+      </w:r>
+      <w:r>
+        <w:rPr>
+          <w:sz w:val="28"/>
+          <w:szCs w:val="28"/>
+        </w:rPr>
+        <w:t>3_1</w:t>
+      </w:r>
+      <w:r>
+        <w:rPr>
+          <w:sz w:val="28"/>
+          <w:szCs w:val="28"/>
+        </w:rPr>
+        <w:t>.</w:t>
+      </w:r>
+      <w:r>
+        <w:rPr>
+          <w:sz w:val="28"/>
+          <w:szCs w:val="28"/>
+          <w:lang w:val="en-US"/>
+        </w:rPr>
+        <w:t>com</w:t>
+      </w:r>
+      <w:r>
+        <w:rPr>
+          <w:sz w:val="28"/>
+          <w:szCs w:val="28"/>
+        </w:rPr>
+        <w:t xml:space="preserve">, которая отображает карту памяти в виде списка блоков </w:t>
+      </w:r>
+      <w:r>
+        <w:rPr>
+          <w:sz w:val="28"/>
+          <w:szCs w:val="28"/>
+          <w:lang w:val="en-US"/>
+        </w:rPr>
+        <w:t>MCB</w:t>
+      </w:r>
+      <w:r>
+        <w:rPr>
+          <w:sz w:val="28"/>
+          <w:szCs w:val="28"/>
+        </w:rPr>
+        <w:t>(</w:t>
+      </w:r>
+      <w:r>
+        <w:rPr>
+          <w:sz w:val="28"/>
+          <w:szCs w:val="28"/>
+        </w:rPr>
+        <w:t>см. Рис.3):</w:t>
+      </w:r>
+    </w:p>
+    <w:p>
+      <w:pPr>
+        <w:spacing w:line="360" w:lineRule="auto"/>
+        <w:ind w:left="360"/>
+        <w:jc w:val="center"/>
+        <w:rPr>
+          <w:noProof/>
+          <w:lang w:eastAsia="ru-RU"/>
+        </w:rPr>
+      </w:pPr>
+    </w:p>
+    <w:p>
+      <w:pPr>
+        <w:spacing w:line="360" w:lineRule="auto"/>
+        <w:ind w:left="360"/>
+        <w:jc w:val="center"/>
+        <w:rPr>
+          <w:noProof/>
+          <w:lang w:eastAsia="ru-RU"/>
+        </w:rPr>
+      </w:pPr>
+      <w:r>
+        <w:rPr>
+          <w:noProof/>
+          <w:lang w:eastAsia="ru-RU"/>
+        </w:rPr>
+        <w:lastRenderedPageBreak/>
         <w:drawing>
-          <wp:inline distT="0" distB="0" distL="0" distR="0" wp14:anchorId="2B54AF97" wp14:editId="6AE0EFB9">
-            <wp:extent cx="5353050" cy="1857375"/>
-            <wp:effectExtent l="0" t="0" r="0" b="9525"/>
-            <wp:docPr id="1" name="Рисунок 1"/>
+          <wp:inline distT="0" distB="0" distL="0" distR="0" wp14:anchorId="09299747" wp14:editId="4274E769">
+            <wp:extent cx="2540000" cy="1701800"/>
+            <wp:effectExtent l="0" t="0" r="0" b="0"/>
+            <wp:docPr id="7" name="Изображение 7" descr="3"/>
             <wp:cNvGraphicFramePr>
               <a:graphicFrameLocks xmlns:a="http://schemas.openxmlformats.org/drawingml/2006/main" noChangeAspect="1"/>
             </wp:cNvGraphicFramePr>
@@ -1622,23 +1901,36 @@
               <a:graphicData uri="http://schemas.openxmlformats.org/drawingml/2006/picture">
                 <pic:pic xmlns:pic="http://schemas.openxmlformats.org/drawingml/2006/picture">
                   <pic:nvPicPr>
-                    <pic:cNvPr id="1" name=""/>
-                    <pic:cNvPicPr/>
+                    <pic:cNvPr id="0" name="Picture 3" descr="3"/>
+                    <pic:cNvPicPr>
+                      <a:picLocks noChangeAspect="1" noChangeArrowheads="1"/>
+                    </pic:cNvPicPr>
                   </pic:nvPicPr>
                   <pic:blipFill>
-                    <a:blip r:embed="rId7"/>
+                    <a:blip r:embed="rId7">
+                      <a:extLst>
+                        <a:ext uri="{28A0092B-C50C-407E-A947-70E740481C1C}">
+                          <a14:useLocalDpi xmlns:a14="http://schemas.microsoft.com/office/drawing/2010/main" val="0"/>
+                        </a:ext>
+                      </a:extLst>
+                    </a:blip>
+                    <a:srcRect/>
                     <a:stretch>
                       <a:fillRect/>
                     </a:stretch>
                   </pic:blipFill>
-                  <pic:spPr>
+                  <pic:spPr bwMode="auto">
                     <a:xfrm>
                       <a:off x="0" y="0"/>
-                      <a:ext cx="5353050" cy="1857375"/>
+                      <a:ext cx="2540000" cy="1701800"/>
                     </a:xfrm>
                     <a:prstGeom prst="rect">
                       <a:avLst/>
                     </a:prstGeom>
+                    <a:noFill/>
+                    <a:ln>
+                      <a:noFill/>
+                    </a:ln>
                   </pic:spPr>
                 </pic:pic>
               </a:graphicData>
@@ -1649,19 +1941,602 @@
     </w:p>
     <w:p>
       <w:pPr>
-        <w:rPr>
-          <w:rFonts w:ascii="Times New Roman" w:hAnsi="Times New Roman"/>
-          <w:sz w:val="24"/>
-          <w:szCs w:val="24"/>
-        </w:rPr>
-      </w:pPr>
-      <w:r>
-        <w:rPr>
-          <w:rFonts w:ascii="Times New Roman" w:hAnsi="Times New Roman"/>
-          <w:sz w:val="24"/>
-          <w:szCs w:val="24"/>
-        </w:rPr>
-        <w:t>Даже после завершения программы, область, установленная резидентной из памяти, не высвобождается и функция, реализующая прерывание успешно выполняется.</w:t>
+        <w:spacing w:line="360" w:lineRule="auto"/>
+        <w:ind w:left="360"/>
+        <w:jc w:val="center"/>
+        <w:rPr>
+          <w:noProof/>
+          <w:lang w:eastAsia="ru-RU"/>
+        </w:rPr>
+      </w:pPr>
+      <w:r>
+        <w:rPr>
+          <w:noProof/>
+          <w:lang w:eastAsia="ru-RU"/>
+        </w:rPr>
+        <w:t xml:space="preserve">Рисунок 3 – Результат работы программы </w:t>
+      </w:r>
+      <w:r>
+        <w:rPr>
+          <w:noProof/>
+          <w:lang w:val="en-US" w:eastAsia="ru-RU"/>
+        </w:rPr>
+        <w:t>lab</w:t>
+      </w:r>
+      <w:r>
+        <w:rPr>
+          <w:noProof/>
+          <w:lang w:eastAsia="ru-RU"/>
+        </w:rPr>
+        <w:t>3_1.</w:t>
+      </w:r>
+      <w:r>
+        <w:rPr>
+          <w:noProof/>
+          <w:lang w:val="en-US" w:eastAsia="ru-RU"/>
+        </w:rPr>
+        <w:t>com</w:t>
+      </w:r>
+      <w:r>
+        <w:rPr>
+          <w:noProof/>
+          <w:lang w:eastAsia="ru-RU"/>
+        </w:rPr>
+        <w:t xml:space="preserve"> </w:t>
+      </w:r>
+      <w:r>
+        <w:rPr>
+          <w:noProof/>
+          <w:lang w:eastAsia="ru-RU"/>
+        </w:rPr>
+        <w:t xml:space="preserve">после запуска </w:t>
+      </w:r>
+      <w:r>
+        <w:rPr>
+          <w:noProof/>
+          <w:lang w:val="en-US" w:eastAsia="ru-RU"/>
+        </w:rPr>
+        <w:t>lab</w:t>
+      </w:r>
+      <w:r>
+        <w:rPr>
+          <w:noProof/>
+          <w:lang w:eastAsia="ru-RU"/>
+        </w:rPr>
+        <w:t>4.</w:t>
+      </w:r>
+      <w:r>
+        <w:rPr>
+          <w:noProof/>
+          <w:lang w:val="en-US" w:eastAsia="ru-RU"/>
+        </w:rPr>
+        <w:t>exe</w:t>
+      </w:r>
+    </w:p>
+    <w:p>
+      <w:pPr>
+        <w:numPr>
+          <w:ilvl w:val="0"/>
+          <w:numId w:val="6"/>
+        </w:numPr>
+        <w:spacing w:after="0" w:line="360" w:lineRule="auto"/>
+        <w:ind w:hanging="294"/>
+        <w:jc w:val="both"/>
+        <w:rPr>
+          <w:noProof/>
+          <w:sz w:val="28"/>
+          <w:lang w:eastAsia="ru-RU"/>
+        </w:rPr>
+      </w:pPr>
+      <w:r>
+        <w:rPr>
+          <w:noProof/>
+          <w:sz w:val="28"/>
+          <w:lang w:eastAsia="ru-RU"/>
+        </w:rPr>
+        <w:t xml:space="preserve">Запустим программу </w:t>
+      </w:r>
+      <w:r>
+        <w:rPr>
+          <w:noProof/>
+          <w:sz w:val="28"/>
+          <w:lang w:val="en-US" w:eastAsia="ru-RU"/>
+        </w:rPr>
+        <w:t>lab</w:t>
+      </w:r>
+      <w:r>
+        <w:rPr>
+          <w:noProof/>
+          <w:sz w:val="28"/>
+          <w:lang w:eastAsia="ru-RU"/>
+        </w:rPr>
+        <w:t>4.</w:t>
+      </w:r>
+      <w:r>
+        <w:rPr>
+          <w:noProof/>
+          <w:sz w:val="28"/>
+          <w:lang w:val="en-US" w:eastAsia="ru-RU"/>
+        </w:rPr>
+        <w:t>exe</w:t>
+      </w:r>
+      <w:r>
+        <w:rPr>
+          <w:noProof/>
+          <w:sz w:val="28"/>
+          <w:lang w:eastAsia="ru-RU"/>
+        </w:rPr>
+        <w:t xml:space="preserve"> </w:t>
+      </w:r>
+      <w:r>
+        <w:rPr>
+          <w:noProof/>
+          <w:sz w:val="28"/>
+          <w:lang w:eastAsia="ru-RU"/>
+        </w:rPr>
+        <w:t>повторно (см. Рис.4):</w:t>
+      </w:r>
+    </w:p>
+    <w:p>
+      <w:pPr>
+        <w:spacing w:line="360" w:lineRule="auto"/>
+        <w:ind w:left="360"/>
+        <w:jc w:val="center"/>
+        <w:rPr>
+          <w:noProof/>
+          <w:lang w:eastAsia="ru-RU"/>
+        </w:rPr>
+      </w:pPr>
+      <w:r>
+        <w:rPr>
+          <w:noProof/>
+          <w:lang w:eastAsia="ru-RU"/>
+        </w:rPr>
+        <w:drawing>
+          <wp:inline distT="0" distB="0" distL="0" distR="0" wp14:anchorId="1B9D235C" wp14:editId="17D0FB99">
+            <wp:extent cx="3683000" cy="2628900"/>
+            <wp:effectExtent l="0" t="0" r="0" b="12700"/>
+            <wp:docPr id="5" name="Изображение 5" descr="4_2"/>
+            <wp:cNvGraphicFramePr>
+              <a:graphicFrameLocks xmlns:a="http://schemas.openxmlformats.org/drawingml/2006/main" noChangeAspect="1"/>
+            </wp:cNvGraphicFramePr>
+            <a:graphic xmlns:a="http://schemas.openxmlformats.org/drawingml/2006/main">
+              <a:graphicData uri="http://schemas.openxmlformats.org/drawingml/2006/picture">
+                <pic:pic xmlns:pic="http://schemas.openxmlformats.org/drawingml/2006/picture">
+                  <pic:nvPicPr>
+                    <pic:cNvPr id="0" name="Picture 4" descr="4_2"/>
+                    <pic:cNvPicPr>
+                      <a:picLocks noChangeAspect="1" noChangeArrowheads="1"/>
+                    </pic:cNvPicPr>
+                  </pic:nvPicPr>
+                  <pic:blipFill>
+                    <a:blip r:embed="rId8">
+                      <a:extLst>
+                        <a:ext uri="{28A0092B-C50C-407E-A947-70E740481C1C}">
+                          <a14:useLocalDpi xmlns:a14="http://schemas.microsoft.com/office/drawing/2010/main" val="0"/>
+                        </a:ext>
+                      </a:extLst>
+                    </a:blip>
+                    <a:srcRect/>
+                    <a:stretch>
+                      <a:fillRect/>
+                    </a:stretch>
+                  </pic:blipFill>
+                  <pic:spPr bwMode="auto">
+                    <a:xfrm>
+                      <a:off x="0" y="0"/>
+                      <a:ext cx="3683000" cy="2628900"/>
+                    </a:xfrm>
+                    <a:prstGeom prst="rect">
+                      <a:avLst/>
+                    </a:prstGeom>
+                    <a:noFill/>
+                    <a:ln>
+                      <a:noFill/>
+                    </a:ln>
+                  </pic:spPr>
+                </pic:pic>
+              </a:graphicData>
+            </a:graphic>
+          </wp:inline>
+        </w:drawing>
+      </w:r>
+    </w:p>
+    <w:p>
+      <w:pPr>
+        <w:spacing w:line="360" w:lineRule="auto"/>
+        <w:ind w:left="360"/>
+        <w:jc w:val="center"/>
+        <w:rPr>
+          <w:noProof/>
+          <w:lang w:eastAsia="ru-RU"/>
+        </w:rPr>
+      </w:pPr>
+      <w:r>
+        <w:rPr>
+          <w:noProof/>
+          <w:lang w:eastAsia="ru-RU"/>
+        </w:rPr>
+        <w:t xml:space="preserve">Рисунок 4 – Результат повтороного запуска программы </w:t>
+      </w:r>
+      <w:r>
+        <w:rPr>
+          <w:noProof/>
+          <w:lang w:val="en-US" w:eastAsia="ru-RU"/>
+        </w:rPr>
+        <w:t>lab</w:t>
+      </w:r>
+      <w:r>
+        <w:rPr>
+          <w:noProof/>
+          <w:lang w:eastAsia="ru-RU"/>
+        </w:rPr>
+        <w:t>4.</w:t>
+      </w:r>
+      <w:r>
+        <w:rPr>
+          <w:noProof/>
+          <w:lang w:val="en-US" w:eastAsia="ru-RU"/>
+        </w:rPr>
+        <w:t>exe</w:t>
+      </w:r>
+    </w:p>
+    <w:p>
+      <w:pPr>
+        <w:numPr>
+          <w:ilvl w:val="0"/>
+          <w:numId w:val="6"/>
+        </w:numPr>
+        <w:spacing w:after="0" w:line="360" w:lineRule="auto"/>
+        <w:ind w:hanging="294"/>
+        <w:jc w:val="both"/>
+        <w:rPr>
+          <w:b/>
+          <w:sz w:val="28"/>
+          <w:szCs w:val="28"/>
+        </w:rPr>
+      </w:pPr>
+      <w:r>
+        <w:rPr>
+          <w:sz w:val="28"/>
+          <w:szCs w:val="28"/>
+        </w:rPr>
+        <w:t xml:space="preserve">Запустим программу </w:t>
+      </w:r>
+      <w:r>
+        <w:rPr>
+          <w:sz w:val="28"/>
+          <w:szCs w:val="28"/>
+          <w:lang w:val="en-US"/>
+        </w:rPr>
+        <w:t>lab</w:t>
+      </w:r>
+      <w:r>
+        <w:rPr>
+          <w:sz w:val="28"/>
+          <w:szCs w:val="28"/>
+        </w:rPr>
+        <w:t>4.</w:t>
+      </w:r>
+      <w:r>
+        <w:rPr>
+          <w:sz w:val="28"/>
+          <w:szCs w:val="28"/>
+          <w:lang w:val="en-US"/>
+        </w:rPr>
+        <w:t>exe</w:t>
+      </w:r>
+      <w:r>
+        <w:rPr>
+          <w:sz w:val="28"/>
+          <w:szCs w:val="28"/>
+        </w:rPr>
+        <w:t xml:space="preserve"> </w:t>
+      </w:r>
+      <w:r>
+        <w:rPr>
+          <w:sz w:val="28"/>
+          <w:szCs w:val="28"/>
+        </w:rPr>
+        <w:t xml:space="preserve">с ключом выгрузки </w:t>
+      </w:r>
+      <w:r>
+        <w:rPr>
+          <w:sz w:val="28"/>
+          <w:szCs w:val="28"/>
+        </w:rPr>
+        <w:t>/</w:t>
+      </w:r>
+      <w:r>
+        <w:rPr>
+          <w:sz w:val="28"/>
+          <w:szCs w:val="28"/>
+          <w:lang w:val="en-US"/>
+        </w:rPr>
+        <w:t>un</w:t>
+      </w:r>
+      <w:r>
+        <w:rPr>
+          <w:sz w:val="28"/>
+          <w:szCs w:val="28"/>
+        </w:rPr>
+        <w:t xml:space="preserve"> (см. Рис.5):</w:t>
+      </w:r>
+    </w:p>
+    <w:p>
+      <w:pPr>
+        <w:spacing w:line="360" w:lineRule="auto"/>
+        <w:ind w:left="720"/>
+        <w:jc w:val="center"/>
+        <w:rPr>
+          <w:b/>
+        </w:rPr>
+      </w:pPr>
+      <w:r>
+        <w:rPr>
+          <w:b/>
+          <w:noProof/>
+          <w:lang w:eastAsia="ru-RU"/>
+        </w:rPr>
+        <w:drawing>
+          <wp:inline distT="0" distB="0" distL="0" distR="0" wp14:anchorId="76624C79" wp14:editId="2860ADB6">
+            <wp:extent cx="1968500" cy="355600"/>
+            <wp:effectExtent l="0" t="0" r="12700" b="0"/>
+            <wp:docPr id="4" name="Изображение 4" descr="5"/>
+            <wp:cNvGraphicFramePr>
+              <a:graphicFrameLocks xmlns:a="http://schemas.openxmlformats.org/drawingml/2006/main" noChangeAspect="1"/>
+            </wp:cNvGraphicFramePr>
+            <a:graphic xmlns:a="http://schemas.openxmlformats.org/drawingml/2006/main">
+              <a:graphicData uri="http://schemas.openxmlformats.org/drawingml/2006/picture">
+                <pic:pic xmlns:pic="http://schemas.openxmlformats.org/drawingml/2006/picture">
+                  <pic:nvPicPr>
+                    <pic:cNvPr id="0" name="Picture 5" descr="5"/>
+                    <pic:cNvPicPr>
+                      <a:picLocks noChangeAspect="1" noChangeArrowheads="1"/>
+                    </pic:cNvPicPr>
+                  </pic:nvPicPr>
+                  <pic:blipFill>
+                    <a:blip r:embed="rId9">
+                      <a:extLst>
+                        <a:ext uri="{28A0092B-C50C-407E-A947-70E740481C1C}">
+                          <a14:useLocalDpi xmlns:a14="http://schemas.microsoft.com/office/drawing/2010/main" val="0"/>
+                        </a:ext>
+                      </a:extLst>
+                    </a:blip>
+                    <a:srcRect/>
+                    <a:stretch>
+                      <a:fillRect/>
+                    </a:stretch>
+                  </pic:blipFill>
+                  <pic:spPr bwMode="auto">
+                    <a:xfrm>
+                      <a:off x="0" y="0"/>
+                      <a:ext cx="1968500" cy="355600"/>
+                    </a:xfrm>
+                    <a:prstGeom prst="rect">
+                      <a:avLst/>
+                    </a:prstGeom>
+                    <a:noFill/>
+                    <a:ln>
+                      <a:noFill/>
+                    </a:ln>
+                  </pic:spPr>
+                </pic:pic>
+              </a:graphicData>
+            </a:graphic>
+          </wp:inline>
+        </w:drawing>
+      </w:r>
+    </w:p>
+    <w:p>
+      <w:pPr>
+        <w:spacing w:line="360" w:lineRule="auto"/>
+        <w:ind w:left="720"/>
+        <w:jc w:val="center"/>
+      </w:pPr>
+      <w:r>
+        <w:t xml:space="preserve">Рисунок 5 – Результат запуска программы </w:t>
+      </w:r>
+      <w:r>
+        <w:rPr>
+          <w:lang w:val="en-US"/>
+        </w:rPr>
+        <w:t>lab</w:t>
+      </w:r>
+      <w:r>
+        <w:t>4.</w:t>
+      </w:r>
+      <w:r>
+        <w:rPr>
+          <w:lang w:val="en-US"/>
+        </w:rPr>
+        <w:t>exe</w:t>
+      </w:r>
+      <w:r>
+        <w:t xml:space="preserve"> </w:t>
+      </w:r>
+      <w:r>
+        <w:rPr>
+          <w:lang w:val="en-US"/>
+        </w:rPr>
+        <w:t>c</w:t>
+      </w:r>
+      <w:r>
+        <w:t xml:space="preserve"> ключом /</w:t>
+      </w:r>
+      <w:r>
+        <w:rPr>
+          <w:lang w:val="en-US"/>
+        </w:rPr>
+        <w:t>un</w:t>
+      </w:r>
+    </w:p>
+    <w:p>
+      <w:pPr>
+        <w:numPr>
+          <w:ilvl w:val="0"/>
+          <w:numId w:val="6"/>
+        </w:numPr>
+        <w:spacing w:after="0" w:line="360" w:lineRule="auto"/>
+        <w:ind w:hanging="294"/>
+        <w:jc w:val="both"/>
+        <w:rPr>
+          <w:b/>
+          <w:sz w:val="28"/>
+          <w:szCs w:val="28"/>
+        </w:rPr>
+      </w:pPr>
+      <w:r>
+        <w:rPr>
+          <w:sz w:val="28"/>
+          <w:szCs w:val="28"/>
+        </w:rPr>
+        <w:t xml:space="preserve">Убедимся, что память освобождена, используя программу </w:t>
+      </w:r>
+      <w:r>
+        <w:rPr>
+          <w:sz w:val="28"/>
+          <w:szCs w:val="28"/>
+          <w:lang w:val="en-US"/>
+        </w:rPr>
+        <w:t>lab</w:t>
+      </w:r>
+      <w:r>
+        <w:rPr>
+          <w:sz w:val="28"/>
+          <w:szCs w:val="28"/>
+        </w:rPr>
+        <w:t>3_1.</w:t>
+      </w:r>
+      <w:r>
+        <w:rPr>
+          <w:sz w:val="28"/>
+          <w:szCs w:val="28"/>
+          <w:lang w:val="en-US"/>
+        </w:rPr>
+        <w:t>com</w:t>
+      </w:r>
+      <w:r>
+        <w:rPr>
+          <w:sz w:val="28"/>
+          <w:szCs w:val="28"/>
+        </w:rPr>
+        <w:t xml:space="preserve"> </w:t>
+      </w:r>
+      <w:r>
+        <w:rPr>
+          <w:sz w:val="28"/>
+          <w:szCs w:val="28"/>
+        </w:rPr>
+        <w:t>(см. Рис.6):</w:t>
+      </w:r>
+    </w:p>
+    <w:p>
+      <w:pPr>
+        <w:spacing w:after="0" w:line="360" w:lineRule="auto"/>
+        <w:ind w:left="720"/>
+        <w:jc w:val="both"/>
+        <w:rPr>
+          <w:b/>
+          <w:sz w:val="28"/>
+          <w:szCs w:val="28"/>
+        </w:rPr>
+      </w:pPr>
+      <w:bookmarkStart w:id="0" w:name="_GoBack"/>
+      <w:bookmarkEnd w:id="0"/>
+    </w:p>
+    <w:p>
+      <w:pPr>
+        <w:spacing w:line="360" w:lineRule="auto"/>
+        <w:ind w:left="720"/>
+        <w:jc w:val="center"/>
+        <w:rPr>
+          <w:b/>
+        </w:rPr>
+      </w:pPr>
+      <w:r>
+        <w:rPr>
+          <w:b/>
+          <w:noProof/>
+          <w:lang w:eastAsia="ru-RU"/>
+        </w:rPr>
+        <w:lastRenderedPageBreak/>
+        <w:drawing>
+          <wp:inline distT="0" distB="0" distL="0" distR="0" wp14:anchorId="341CA5CF" wp14:editId="69C88B0C">
+            <wp:extent cx="2679700" cy="1308100"/>
+            <wp:effectExtent l="0" t="0" r="12700" b="12700"/>
+            <wp:docPr id="3" name="Изображение 3" descr="6"/>
+            <wp:cNvGraphicFramePr>
+              <a:graphicFrameLocks xmlns:a="http://schemas.openxmlformats.org/drawingml/2006/main" noChangeAspect="1"/>
+            </wp:cNvGraphicFramePr>
+            <a:graphic xmlns:a="http://schemas.openxmlformats.org/drawingml/2006/main">
+              <a:graphicData uri="http://schemas.openxmlformats.org/drawingml/2006/picture">
+                <pic:pic xmlns:pic="http://schemas.openxmlformats.org/drawingml/2006/picture">
+                  <pic:nvPicPr>
+                    <pic:cNvPr id="0" name="Picture 6" descr="6"/>
+                    <pic:cNvPicPr>
+                      <a:picLocks noChangeAspect="1" noChangeArrowheads="1"/>
+                    </pic:cNvPicPr>
+                  </pic:nvPicPr>
+                  <pic:blipFill>
+                    <a:blip r:embed="rId10">
+                      <a:extLst>
+                        <a:ext uri="{28A0092B-C50C-407E-A947-70E740481C1C}">
+                          <a14:useLocalDpi xmlns:a14="http://schemas.microsoft.com/office/drawing/2010/main" val="0"/>
+                        </a:ext>
+                      </a:extLst>
+                    </a:blip>
+                    <a:srcRect/>
+                    <a:stretch>
+                      <a:fillRect/>
+                    </a:stretch>
+                  </pic:blipFill>
+                  <pic:spPr bwMode="auto">
+                    <a:xfrm>
+                      <a:off x="0" y="0"/>
+                      <a:ext cx="2679700" cy="1308100"/>
+                    </a:xfrm>
+                    <a:prstGeom prst="rect">
+                      <a:avLst/>
+                    </a:prstGeom>
+                    <a:noFill/>
+                    <a:ln>
+                      <a:noFill/>
+                    </a:ln>
+                  </pic:spPr>
+                </pic:pic>
+              </a:graphicData>
+            </a:graphic>
+          </wp:inline>
+        </w:drawing>
+      </w:r>
+    </w:p>
+    <w:p>
+      <w:pPr>
+        <w:spacing w:line="360" w:lineRule="auto"/>
+        <w:ind w:left="720"/>
+        <w:jc w:val="center"/>
+        <w:rPr>
+          <w:lang w:val="en-US"/>
+        </w:rPr>
+      </w:pPr>
+      <w:r>
+        <w:t xml:space="preserve">Рисунок 6 – Результат выполнения программы </w:t>
+      </w:r>
+      <w:r>
+        <w:rPr>
+          <w:lang w:val="en-US"/>
+        </w:rPr>
+        <w:t>lab</w:t>
+      </w:r>
+      <w:r>
+        <w:t>3_1.</w:t>
+      </w:r>
+      <w:r>
+        <w:rPr>
+          <w:lang w:val="en-US"/>
+        </w:rPr>
+        <w:t>com</w:t>
       </w:r>
     </w:p>
     <w:p>
@@ -1876,7 +2751,27 @@
           <w:szCs w:val="24"/>
           <w:shd w:val="clear" w:color="auto" w:fill="FFFFFF"/>
         </w:rPr>
-        <w:t>тандартного видеосервиса ROM-BIOS.</w:t>
+        <w:t xml:space="preserve">тандартного </w:t>
+      </w:r>
+      <w:proofErr w:type="spellStart"/>
+      <w:r>
+        <w:rPr>
+          <w:rFonts w:ascii="Times New Roman" w:hAnsi="Times New Roman"/>
+          <w:sz w:val="24"/>
+          <w:szCs w:val="24"/>
+          <w:shd w:val="clear" w:color="auto" w:fill="FFFFFF"/>
+        </w:rPr>
+        <w:t>видеосервиса</w:t>
+      </w:r>
+      <w:proofErr w:type="spellEnd"/>
+      <w:r>
+        <w:rPr>
+          <w:rFonts w:ascii="Times New Roman" w:hAnsi="Times New Roman"/>
+          <w:sz w:val="24"/>
+          <w:szCs w:val="24"/>
+          <w:shd w:val="clear" w:color="auto" w:fill="FFFFFF"/>
+        </w:rPr>
+        <w:t xml:space="preserve"> ROM-BIOS.</w:t>
       </w:r>
     </w:p>
     <w:p>
@@ -2395,6 +3290,96 @@
     </w:lvl>
   </w:abstractNum>
   <w:abstractNum w:abstractNumId="4">
+    <w:nsid w:val="37284188"/>
+    <w:multiLevelType w:val="hybridMultilevel"/>
+    <w:tmpl w:val="ABF6AFB4"/>
+    <w:lvl w:ilvl="0" w:tplc="2C7A9438">
+      <w:start w:val="1"/>
+      <w:numFmt w:val="decimal"/>
+      <w:lvlText w:val="%1."/>
+      <w:lvlJc w:val="left"/>
+      <w:pPr>
+        <w:ind w:left="720" w:hanging="360"/>
+      </w:pPr>
+      <w:rPr>
+        <w:rFonts w:hint="default"/>
+        <w:b/>
+      </w:rPr>
+    </w:lvl>
+    <w:lvl w:ilvl="1" w:tplc="04190019" w:tentative="1">
+      <w:start w:val="1"/>
+      <w:numFmt w:val="lowerLetter"/>
+      <w:lvlText w:val="%2."/>
+      <w:lvlJc w:val="left"/>
+      <w:pPr>
+        <w:ind w:left="1440" w:hanging="360"/>
+      </w:pPr>
+    </w:lvl>
+    <w:lvl w:ilvl="2" w:tplc="0419001B" w:tentative="1">
+      <w:start w:val="1"/>
+      <w:numFmt w:val="lowerRoman"/>
+      <w:lvlText w:val="%3."/>
+      <w:lvlJc w:val="right"/>
+      <w:pPr>
+        <w:ind w:left="2160" w:hanging="180"/>
+      </w:pPr>
+    </w:lvl>
+    <w:lvl w:ilvl="3" w:tplc="0419000F" w:tentative="1">
+      <w:start w:val="1"/>
+      <w:numFmt w:val="decimal"/>
+      <w:lvlText w:val="%4."/>
+      <w:lvlJc w:val="left"/>
+      <w:pPr>
+        <w:ind w:left="2880" w:hanging="360"/>
+      </w:pPr>
+    </w:lvl>
+    <w:lvl w:ilvl="4" w:tplc="04190019" w:tentative="1">
+      <w:start w:val="1"/>
+      <w:numFmt w:val="lowerLetter"/>
+      <w:lvlText w:val="%5."/>
+      <w:lvlJc w:val="left"/>
+      <w:pPr>
+        <w:ind w:left="3600" w:hanging="360"/>
+      </w:pPr>
+    </w:lvl>
+    <w:lvl w:ilvl="5" w:tplc="0419001B" w:tentative="1">
+      <w:start w:val="1"/>
+      <w:numFmt w:val="lowerRoman"/>
+      <w:lvlText w:val="%6."/>
+      <w:lvlJc w:val="right"/>
+      <w:pPr>
+        <w:ind w:left="4320" w:hanging="180"/>
+      </w:pPr>
+    </w:lvl>
+    <w:lvl w:ilvl="6" w:tplc="0419000F" w:tentative="1">
+      <w:start w:val="1"/>
+      <w:numFmt w:val="decimal"/>
+      <w:lvlText w:val="%7."/>
+      <w:lvlJc w:val="left"/>
+      <w:pPr>
+        <w:ind w:left="5040" w:hanging="360"/>
+      </w:pPr>
+    </w:lvl>
+    <w:lvl w:ilvl="7" w:tplc="04190019" w:tentative="1">
+      <w:start w:val="1"/>
+      <w:numFmt w:val="lowerLetter"/>
+      <w:lvlText w:val="%8."/>
+      <w:lvlJc w:val="left"/>
+      <w:pPr>
+        <w:ind w:left="5760" w:hanging="360"/>
+      </w:pPr>
+    </w:lvl>
+    <w:lvl w:ilvl="8" w:tplc="0419001B" w:tentative="1">
+      <w:start w:val="1"/>
+      <w:numFmt w:val="lowerRoman"/>
+      <w:lvlText w:val="%9."/>
+      <w:lvlJc w:val="right"/>
+      <w:pPr>
+        <w:ind w:left="6480" w:hanging="180"/>
+      </w:pPr>
+    </w:lvl>
+  </w:abstractNum>
+  <w:abstractNum w:abstractNumId="5">
     <w:nsid w:val="374807B0"/>
     <w:multiLevelType w:val="hybridMultilevel"/>
     <w:tmpl w:val="16A8AA84"/>
@@ -2484,7 +3469,7 @@
     </w:lvl>
   </w:abstractNum>
   <w:num w:numId="1">
-    <w:abstractNumId w:val="4"/>
+    <w:abstractNumId w:val="5"/>
   </w:num>
   <w:num w:numId="2">
     <w:abstractNumId w:val="3"/>
@@ -2497,6 +3482,9 @@
   </w:num>
   <w:num w:numId="5">
     <w:abstractNumId w:val="0"/>
+  </w:num>
+  <w:num w:numId="6">
+    <w:abstractNumId w:val="4"/>
   </w:num>
 </w:numbering>
 </file>

</xml_diff>